<commit_message>
correção do 1 centavos
</commit_message>
<xml_diff>
--- a/dados/FONTE 120 BOB.docx
+++ b/dados/FONTE 120 BOB.docx
@@ -9,37 +9,37 @@
     </w:p>
     <w:p>
       <w:r>
-        <w:t>URL: https://produto.mercadolivre.com.br/MLB-3519051321-fonte-carregador-automotivo-jfa-120a-bob-bivolt-automatico-_JM</w:t>
+        <w:t>URL: https://produto.mercadolivre.com.br/MLB-3753009491-fonte-carregador-jfa-120a-bob-slim-bivolt-cor-preto-bob120-_JM?searchVariation=183276947923</w:t>
       </w:r>
     </w:p>
     <w:p>
       <w:r>
-        <w:t>Nome: Fonte Carregador Automotivo Jfa 120a Bob Bivolt Automático</w:t>
+        <w:t>Nome: Fonte Carregador Jfa 120a Bob Slim Bivolt Cor Preto Bob120</w:t>
       </w:r>
     </w:p>
     <w:p>
       <w:r>
-        <w:t>Preço: 514.44</w:t>
+        <w:t>Preço: 554.96</w:t>
       </w:r>
     </w:p>
     <w:p>
       <w:r>
-        <w:t>Preço Previsto: 514.45</w:t>
+        <w:t>Preço Previsto: 555.93</w:t>
       </w:r>
     </w:p>
     <w:p>
       <w:r>
-        <w:t>Loja: Motor Shop</w:t>
+        <w:t>Loja: FLORIPASOUND</w:t>
       </w:r>
     </w:p>
     <w:p>
       <w:r>
-        <w:t>Tipo: Clássico</w:t>
+        <w:t>Tipo: Premium</w:t>
       </w:r>
     </w:p>
     <w:p>
       <w:r>
-        <w:t>Lugar: Pedra branca, Ceará.</w:t>
+        <w:t>Lugar: Palhoça, Santa Catarina.</w:t>
       </w:r>
     </w:p>
     <w:p>

</xml_diff>